<commit_message>
mod-1&2: fix typos an spelling errors
</commit_message>
<xml_diff>
--- a/Mod-2_Conception-des-microservices/lab_1.docx
+++ b/Mod-2_Conception-des-microservices/lab_1.docx
@@ -191,7 +191,23 @@
           <w:sz w:val="28"/>
           <w:szCs w:val="28"/>
         </w:rPr>
-        <w:t>application de gestion de livraison de nourriture. Il s’agit d’une application construite en couches</w:t>
+        <w:t xml:space="preserve">application de </w:t>
+      </w:r>
+      <w:proofErr w:type="gramStart"/>
+      <w:r>
+        <w:rPr>
+          <w:sz w:val="28"/>
+          <w:szCs w:val="28"/>
+        </w:rPr>
+        <w:t>gestion</w:t>
+      </w:r>
+      <w:proofErr w:type="gramEnd"/>
+      <w:r>
+        <w:rPr>
+          <w:sz w:val="28"/>
+          <w:szCs w:val="28"/>
+        </w:rPr>
+        <w:t xml:space="preserve"> de livraison de nourriture. Il s’agit d’une application construite en couches</w:t>
       </w:r>
       <w:r>
         <w:rPr>
@@ -582,6 +598,7 @@
     </w:p>
     <w:p>
       <w:pPr>
+        <w:spacing w:line="480" w:lineRule="auto"/>
         <w:rPr>
           <w:sz w:val="28"/>
           <w:szCs w:val="28"/>
@@ -1747,6 +1764,7 @@
   <w:style w:type="character" w:default="1" w:styleId="Policepardfaut">
     <w:name w:val="Default Paragraph Font"/>
     <w:uiPriority w:val="1"/>
+    <w:semiHidden/>
     <w:unhideWhenUsed/>
   </w:style>
   <w:style w:type="table" w:default="1" w:styleId="TableauNormal">

</xml_diff>